<commit_message>
questions 6 and 3 hw3
</commit_message>
<xml_diff>
--- a/23-Fall/psc204-fq23/lab3/Homework 3_FQ2023.docx
+++ b/23-Fall/psc204-fq23/lab3/Homework 3_FQ2023.docx
@@ -1204,6 +1204,15 @@
                                 <w:szCs w:val="28"/>
                               </w:rPr>
                             </w:pPr>
+                            <w:r>
+                              <w:rPr>
+                                <w:bCs/>
+                                <w:iCs/>
+                                <w:color w:val="8496B0" w:themeColor="text2" w:themeTint="99"/>
+                                <w:szCs w:val="28"/>
+                              </w:rPr>
+                              <w:t>The ACT scores distribution is close to the shape of a normal distribution, with a slight negative skewness. It appears to be no outliers since the range of the distribution is across reasonable values.</w:t>
+                            </w:r>
                           </w:p>
                         </w:txbxContent>
                       </wps:txbx>
@@ -1230,6 +1239,15 @@
                           <w:szCs w:val="28"/>
                         </w:rPr>
                       </w:pPr>
+                      <w:r>
+                        <w:rPr>
+                          <w:bCs/>
+                          <w:iCs/>
+                          <w:color w:val="8496B0" w:themeColor="text2" w:themeTint="99"/>
+                          <w:szCs w:val="28"/>
+                        </w:rPr>
+                        <w:t>The ACT scores distribution is close to the shape of a normal distribution, with a slight negative skewness. It appears to be no outliers since the range of the distribution is across reasonable values.</w:t>
+                      </w:r>
                     </w:p>
                   </w:txbxContent>
                 </v:textbox>
@@ -2862,6 +2880,52 @@
                               <w:t>34.36</w:t>
                             </w:r>
                           </w:p>
+                          <w:p>
+                            <w:pPr>
+                              <w:rPr>
+                                <w:bCs/>
+                                <w:iCs/>
+                                <w:color w:val="8496B0" w:themeColor="text2" w:themeTint="99"/>
+                                <w:szCs w:val="28"/>
+                              </w:rPr>
+                            </w:pPr>
+                            <w:r>
+                              <w:rPr>
+                                <w:bCs/>
+                                <w:iCs/>
+                                <w:color w:val="8496B0" w:themeColor="text2" w:themeTint="99"/>
+                                <w:szCs w:val="28"/>
+                              </w:rPr>
+                              <w:t xml:space="preserve">The standard error of the mean </w:t>
+                            </w:r>
+                            <w:r>
+                              <w:rPr>
+                                <w:bCs/>
+                                <w:iCs/>
+                                <w:color w:val="8496B0" w:themeColor="text2" w:themeTint="99"/>
+                                <w:szCs w:val="28"/>
+                              </w:rPr>
+                              <w:t>is a measure of the sample mean variation</w:t>
+                            </w:r>
+                            <w:r>
+                              <w:rPr>
+                                <w:bCs/>
+                                <w:iCs/>
+                                <w:color w:val="8496B0" w:themeColor="text2" w:themeTint="99"/>
+                                <w:szCs w:val="28"/>
+                              </w:rPr>
+                              <w:t xml:space="preserve"> across repeated sampling from the population.</w:t>
+                            </w:r>
+                            <w:r>
+                              <w:rPr>
+                                <w:bCs/>
+                                <w:iCs/>
+                                <w:color w:val="8496B0" w:themeColor="text2" w:themeTint="99"/>
+                                <w:szCs w:val="28"/>
+                              </w:rPr>
+                              <w:t xml:space="preserve"> Since we usually cannot know this true value, we estimate it from our sample.</w:t>
+                            </w:r>
+                          </w:p>
                         </w:txbxContent>
                       </wps:txbx>
                       <wps:bodyPr rot="0" vert="horz" wrap="square" lIns="91440" tIns="45720" rIns="91440" bIns="45720" anchor="t" anchorCtr="0">
@@ -2895,6 +2959,52 @@
                           <w:szCs w:val="28"/>
                         </w:rPr>
                         <w:t>34.36</w:t>
+                      </w:r>
+                    </w:p>
+                    <w:p>
+                      <w:pPr>
+                        <w:rPr>
+                          <w:bCs/>
+                          <w:iCs/>
+                          <w:color w:val="8496B0" w:themeColor="text2" w:themeTint="99"/>
+                          <w:szCs w:val="28"/>
+                        </w:rPr>
+                      </w:pPr>
+                      <w:r>
+                        <w:rPr>
+                          <w:bCs/>
+                          <w:iCs/>
+                          <w:color w:val="8496B0" w:themeColor="text2" w:themeTint="99"/>
+                          <w:szCs w:val="28"/>
+                        </w:rPr>
+                        <w:t xml:space="preserve">The standard error of the mean </w:t>
+                      </w:r>
+                      <w:r>
+                        <w:rPr>
+                          <w:bCs/>
+                          <w:iCs/>
+                          <w:color w:val="8496B0" w:themeColor="text2" w:themeTint="99"/>
+                          <w:szCs w:val="28"/>
+                        </w:rPr>
+                        <w:t>is a measure of the sample mean variation</w:t>
+                      </w:r>
+                      <w:r>
+                        <w:rPr>
+                          <w:bCs/>
+                          <w:iCs/>
+                          <w:color w:val="8496B0" w:themeColor="text2" w:themeTint="99"/>
+                          <w:szCs w:val="28"/>
+                        </w:rPr>
+                        <w:t xml:space="preserve"> across repeated sampling from the population.</w:t>
+                      </w:r>
+                      <w:r>
+                        <w:rPr>
+                          <w:bCs/>
+                          <w:iCs/>
+                          <w:color w:val="8496B0" w:themeColor="text2" w:themeTint="99"/>
+                          <w:szCs w:val="28"/>
+                        </w:rPr>
+                        <w:t xml:space="preserve"> Since we usually cannot know this true value, we estimate it from our sample.</w:t>
                       </w:r>
                     </w:p>
                   </w:txbxContent>
@@ -3959,7 +4069,6 @@
         </w:rPr>
         <w:t xml:space="preserve">  </w:t>
       </w:r>
-      <w:proofErr w:type="spellStart"/>
       <w:r>
         <w:rPr>
           <w:rFonts w:ascii="Consolas" w:eastAsiaTheme="minorHAnsi" w:hAnsi="Consolas" w:cs="Consolas"/>
@@ -3967,9 +4076,8 @@
           <w:szCs w:val="20"/>
           <w:lang w:val="pt-BR"/>
         </w:rPr>
-        <w:t>xlims</w:t>
-      </w:r>
-      <w:proofErr w:type="spellEnd"/>
+        <w:t>xlims &lt;- c(pop_mu - (</w:t>
+      </w:r>
       <w:r>
         <w:rPr>
           <w:rFonts w:ascii="Consolas" w:eastAsiaTheme="minorHAnsi" w:hAnsi="Consolas" w:cs="Consolas"/>
@@ -3977,9 +4085,8 @@
           <w:szCs w:val="20"/>
           <w:lang w:val="pt-BR"/>
         </w:rPr>
-        <w:t xml:space="preserve"> &lt;- </w:t>
-      </w:r>
-      <w:proofErr w:type="gramStart"/>
+        <w:t>3</w:t>
+      </w:r>
       <w:r>
         <w:rPr>
           <w:rFonts w:ascii="Consolas" w:eastAsiaTheme="minorHAnsi" w:hAnsi="Consolas" w:cs="Consolas"/>
@@ -3987,10 +4094,8 @@
           <w:szCs w:val="20"/>
           <w:lang w:val="pt-BR"/>
         </w:rPr>
-        <w:t>c(</w:t>
-      </w:r>
-      <w:proofErr w:type="spellStart"/>
-      <w:proofErr w:type="gramEnd"/>
+        <w:t xml:space="preserve">*pop_sigma), pop_mu + </w:t>
+      </w:r>
       <w:r>
         <w:rPr>
           <w:rFonts w:ascii="Consolas" w:eastAsiaTheme="minorHAnsi" w:hAnsi="Consolas" w:cs="Consolas"/>
@@ -3998,9 +4103,8 @@
           <w:szCs w:val="20"/>
           <w:lang w:val="pt-BR"/>
         </w:rPr>
-        <w:t>pop_mu</w:t>
-      </w:r>
-      <w:proofErr w:type="spellEnd"/>
+        <w:t>3</w:t>
+      </w:r>
       <w:r>
         <w:rPr>
           <w:rFonts w:ascii="Consolas" w:eastAsiaTheme="minorHAnsi" w:hAnsi="Consolas" w:cs="Consolas"/>
@@ -4008,103 +4112,7 @@
           <w:szCs w:val="20"/>
           <w:lang w:val="pt-BR"/>
         </w:rPr>
-        <w:t xml:space="preserve"> - (</w:t>
-      </w:r>
-      <w:r>
-        <w:rPr>
-          <w:rFonts w:ascii="Consolas" w:eastAsiaTheme="minorHAnsi" w:hAnsi="Consolas" w:cs="Consolas"/>
-          <w:sz w:val="20"/>
-          <w:szCs w:val="20"/>
-          <w:lang w:val="pt-BR"/>
-        </w:rPr>
-        <w:t>3</w:t>
-      </w:r>
-      <w:r>
-        <w:rPr>
-          <w:rFonts w:ascii="Consolas" w:eastAsiaTheme="minorHAnsi" w:hAnsi="Consolas" w:cs="Consolas"/>
-          <w:sz w:val="20"/>
-          <w:szCs w:val="20"/>
-          <w:lang w:val="pt-BR"/>
-        </w:rPr>
-        <w:t>*</w:t>
-      </w:r>
-      <w:proofErr w:type="spellStart"/>
-      <w:r>
-        <w:rPr>
-          <w:rFonts w:ascii="Consolas" w:eastAsiaTheme="minorHAnsi" w:hAnsi="Consolas" w:cs="Consolas"/>
-          <w:sz w:val="20"/>
-          <w:szCs w:val="20"/>
-          <w:lang w:val="pt-BR"/>
-        </w:rPr>
-        <w:t>pop_sigma</w:t>
-      </w:r>
-      <w:proofErr w:type="spellEnd"/>
-      <w:r>
-        <w:rPr>
-          <w:rFonts w:ascii="Consolas" w:eastAsiaTheme="minorHAnsi" w:hAnsi="Consolas" w:cs="Consolas"/>
-          <w:sz w:val="20"/>
-          <w:szCs w:val="20"/>
-          <w:lang w:val="pt-BR"/>
-        </w:rPr>
-        <w:t xml:space="preserve">), </w:t>
-      </w:r>
-      <w:proofErr w:type="spellStart"/>
-      <w:r>
-        <w:rPr>
-          <w:rFonts w:ascii="Consolas" w:eastAsiaTheme="minorHAnsi" w:hAnsi="Consolas" w:cs="Consolas"/>
-          <w:sz w:val="20"/>
-          <w:szCs w:val="20"/>
-          <w:lang w:val="pt-BR"/>
-        </w:rPr>
-        <w:t>pop_mu</w:t>
-      </w:r>
-      <w:proofErr w:type="spellEnd"/>
-      <w:r>
-        <w:rPr>
-          <w:rFonts w:ascii="Consolas" w:eastAsiaTheme="minorHAnsi" w:hAnsi="Consolas" w:cs="Consolas"/>
-          <w:sz w:val="20"/>
-          <w:szCs w:val="20"/>
-          <w:lang w:val="pt-BR"/>
-        </w:rPr>
-        <w:t xml:space="preserve"> + </w:t>
-      </w:r>
-      <w:r>
-        <w:rPr>
-          <w:rFonts w:ascii="Consolas" w:eastAsiaTheme="minorHAnsi" w:hAnsi="Consolas" w:cs="Consolas"/>
-          <w:sz w:val="20"/>
-          <w:szCs w:val="20"/>
-          <w:lang w:val="pt-BR"/>
-        </w:rPr>
-        <w:t>3</w:t>
-      </w:r>
-      <w:r>
-        <w:rPr>
-          <w:rFonts w:ascii="Consolas" w:eastAsiaTheme="minorHAnsi" w:hAnsi="Consolas" w:cs="Consolas"/>
-          <w:sz w:val="20"/>
-          <w:szCs w:val="20"/>
-          <w:lang w:val="pt-BR"/>
-        </w:rPr>
-        <w:t>*</w:t>
-      </w:r>
-      <w:proofErr w:type="spellStart"/>
-      <w:r>
-        <w:rPr>
-          <w:rFonts w:ascii="Consolas" w:eastAsiaTheme="minorHAnsi" w:hAnsi="Consolas" w:cs="Consolas"/>
-          <w:sz w:val="20"/>
-          <w:szCs w:val="20"/>
-          <w:lang w:val="pt-BR"/>
-        </w:rPr>
-        <w:t>pop_sigma</w:t>
-      </w:r>
-      <w:proofErr w:type="spellEnd"/>
-      <w:r>
-        <w:rPr>
-          <w:rFonts w:ascii="Consolas" w:eastAsiaTheme="minorHAnsi" w:hAnsi="Consolas" w:cs="Consolas"/>
-          <w:sz w:val="20"/>
-          <w:szCs w:val="20"/>
-          <w:lang w:val="pt-BR"/>
-        </w:rPr>
-        <w:t>)</w:t>
+        <w:t>*pop_sigma)</w:t>
       </w:r>
     </w:p>
     <w:p>
@@ -5088,6 +5096,53 @@
                                 <w:szCs w:val="28"/>
                               </w:rPr>
                             </w:pPr>
+                            <w:r>
+                              <w:rPr>
+                                <w:bCs/>
+                                <w:iCs/>
+                                <w:color w:val="8496B0" w:themeColor="text2" w:themeTint="99"/>
+                                <w:szCs w:val="28"/>
+                              </w:rPr>
+                              <w:t>As the number of samples increases the means distribution assumes a shape closer to the normal distribution.</w:t>
+                            </w:r>
+                          </w:p>
+                          <w:p>
+                            <w:pPr>
+                              <w:rPr>
+                                <w:bCs/>
+                                <w:iCs/>
+                                <w:color w:val="8496B0" w:themeColor="text2" w:themeTint="99"/>
+                                <w:szCs w:val="28"/>
+                              </w:rPr>
+                            </w:pPr>
+                            <w:r>
+                              <w:rPr>
+                                <w:bCs/>
+                                <w:iCs/>
+                                <w:color w:val="8496B0" w:themeColor="text2" w:themeTint="99"/>
+                                <w:szCs w:val="28"/>
+                              </w:rPr>
+                              <w:t>Increasing the sample size has the effect of narrowing the distribution of means around the population mean.</w:t>
+                            </w:r>
+                          </w:p>
+                          <w:p>
+                            <w:pPr>
+                              <w:rPr>
+                                <w:bCs/>
+                                <w:iCs/>
+                                <w:color w:val="8496B0" w:themeColor="text2" w:themeTint="99"/>
+                                <w:szCs w:val="28"/>
+                              </w:rPr>
+                            </w:pPr>
+                            <w:r>
+                              <w:rPr>
+                                <w:bCs/>
+                                <w:iCs/>
+                                <w:color w:val="8496B0" w:themeColor="text2" w:themeTint="99"/>
+                                <w:szCs w:val="28"/>
+                              </w:rPr>
+                              <w:t>Finally, with increase in the population sigma, the sampling distribution gets more spread out.</w:t>
+                            </w:r>
                           </w:p>
                         </w:txbxContent>
                       </wps:txbx>
@@ -5114,6 +5169,53 @@
                           <w:szCs w:val="28"/>
                         </w:rPr>
                       </w:pPr>
+                      <w:r>
+                        <w:rPr>
+                          <w:bCs/>
+                          <w:iCs/>
+                          <w:color w:val="8496B0" w:themeColor="text2" w:themeTint="99"/>
+                          <w:szCs w:val="28"/>
+                        </w:rPr>
+                        <w:t>As the number of samples increases the means distribution assumes a shape closer to the normal distribution.</w:t>
+                      </w:r>
+                    </w:p>
+                    <w:p>
+                      <w:pPr>
+                        <w:rPr>
+                          <w:bCs/>
+                          <w:iCs/>
+                          <w:color w:val="8496B0" w:themeColor="text2" w:themeTint="99"/>
+                          <w:szCs w:val="28"/>
+                        </w:rPr>
+                      </w:pPr>
+                      <w:r>
+                        <w:rPr>
+                          <w:bCs/>
+                          <w:iCs/>
+                          <w:color w:val="8496B0" w:themeColor="text2" w:themeTint="99"/>
+                          <w:szCs w:val="28"/>
+                        </w:rPr>
+                        <w:t>Increasing the sample size has the effect of narrowing the distribution of means around the population mean.</w:t>
+                      </w:r>
+                    </w:p>
+                    <w:p>
+                      <w:pPr>
+                        <w:rPr>
+                          <w:bCs/>
+                          <w:iCs/>
+                          <w:color w:val="8496B0" w:themeColor="text2" w:themeTint="99"/>
+                          <w:szCs w:val="28"/>
+                        </w:rPr>
+                      </w:pPr>
+                      <w:r>
+                        <w:rPr>
+                          <w:bCs/>
+                          <w:iCs/>
+                          <w:color w:val="8496B0" w:themeColor="text2" w:themeTint="99"/>
+                          <w:szCs w:val="28"/>
+                        </w:rPr>
+                        <w:t>Finally, with increase in the population sigma, the sampling distribution gets more spread out.</w:t>
+                      </w:r>
                     </w:p>
                   </w:txbxContent>
                 </v:textbox>

</xml_diff>